<commit_message>
Actualización ajustes CS_08_04 en EE
Actualización de ajustes
</commit_message>
<xml_diff>
--- a/fuentes/contenidos/grado08/guion04/Ajustes 1 Nathalia para EE CS_08_04.docx
+++ b/fuentes/contenidos/grado08/guion04/Ajustes 1 Nathalia para EE CS_08_04.docx
@@ -25,26 +25,25 @@
         <w:rPr>
           <w:b/>
         </w:rPr>
-        <w:t xml:space="preserve">1. </w:t>
-      </w:r>
-      <w:r>
-        <w:rPr>
-          <w:b/>
-        </w:rPr>
-        <w:t>Las guerras napoleónicas</w:t>
-      </w:r>
-    </w:p>
-    <w:p>
+        <w:t>3. El liberalismo político y los nacionalismos</w:t>
+      </w:r>
+    </w:p>
+    <w:p>
+      <w:pPr>
+        <w:rPr>
+          <w:b/>
+        </w:rPr>
+      </w:pPr>
       <w:r>
         <w:rPr>
           <w:noProof/>
           <w:lang w:eastAsia="es-CO"/>
         </w:rPr>
         <w:drawing>
-          <wp:inline distT="0" distB="0" distL="0" distR="0" wp14:anchorId="15EBB0A7" wp14:editId="24F023C8">
-            <wp:extent cx="5612130" cy="1532890"/>
+          <wp:inline distT="0" distB="0" distL="0" distR="0" wp14:anchorId="3FCF7E3F" wp14:editId="24E0DB29">
+            <wp:extent cx="5612130" cy="2598420"/>
             <wp:effectExtent l="0" t="0" r="7620" b="0"/>
-            <wp:docPr id="1" name="Imagen 1"/>
+            <wp:docPr id="4" name="Imagen 4"/>
             <wp:cNvGraphicFramePr>
               <a:graphicFrameLocks xmlns:a="http://schemas.openxmlformats.org/drawingml/2006/main" noChangeAspect="1"/>
             </wp:cNvGraphicFramePr>
@@ -64,7 +63,7 @@
                   <pic:spPr>
                     <a:xfrm>
                       <a:off x="0" y="0"/>
-                      <a:ext cx="5612130" cy="1532890"/>
+                      <a:ext cx="5612130" cy="2598420"/>
                     </a:xfrm>
                     <a:prstGeom prst="rect">
                       <a:avLst/>
@@ -78,21 +77,54 @@
       </w:r>
     </w:p>
     <w:p>
-      <w:r>
-        <w:t>Y adentro de ese recurso:</w:t>
-      </w:r>
-    </w:p>
-    <w:p>
+      <w:pPr>
+        <w:rPr>
+          <w:b/>
+        </w:rPr>
+      </w:pPr>
+    </w:p>
+    <w:p>
+      <w:pPr>
+        <w:rPr>
+          <w:b/>
+        </w:rPr>
+      </w:pPr>
+      <w:r>
+        <w:rPr>
+          <w:b/>
+        </w:rPr>
+        <w:t>4. Las revoluciones liberales</w:t>
+      </w:r>
+    </w:p>
+    <w:p>
+      <w:pPr>
+        <w:rPr>
+          <w:b/>
+        </w:rPr>
+      </w:pPr>
+      <w:r>
+        <w:rPr>
+          <w:b/>
+        </w:rPr>
+        <w:t>4.3 Las revoluciones de 1848</w:t>
+      </w:r>
+    </w:p>
+    <w:p>
+      <w:pPr>
+        <w:rPr>
+          <w:b/>
+        </w:rPr>
+      </w:pPr>
       <w:r>
         <w:rPr>
           <w:noProof/>
           <w:lang w:eastAsia="es-CO"/>
         </w:rPr>
         <w:drawing>
-          <wp:inline distT="0" distB="0" distL="0" distR="0" wp14:anchorId="0F179612" wp14:editId="4DDEB0E5">
-            <wp:extent cx="5612130" cy="1356995"/>
+          <wp:inline distT="0" distB="0" distL="0" distR="0" wp14:anchorId="1DA927AD" wp14:editId="1A4A71DE">
+            <wp:extent cx="5612130" cy="2441575"/>
             <wp:effectExtent l="0" t="0" r="7620" b="0"/>
-            <wp:docPr id="2" name="Imagen 2"/>
+            <wp:docPr id="5" name="Imagen 5"/>
             <wp:cNvGraphicFramePr>
               <a:graphicFrameLocks xmlns:a="http://schemas.openxmlformats.org/drawingml/2006/main" noChangeAspect="1"/>
             </wp:cNvGraphicFramePr>
@@ -112,7 +144,7 @@
                   <pic:spPr>
                     <a:xfrm>
                       <a:off x="0" y="0"/>
-                      <a:ext cx="5612130" cy="1356995"/>
+                      <a:ext cx="5612130" cy="2441575"/>
                     </a:xfrm>
                     <a:prstGeom prst="rect">
                       <a:avLst/>
@@ -125,18 +157,59 @@
         </w:drawing>
       </w:r>
     </w:p>
-    <w:p/>
+    <w:p>
+      <w:pPr>
+        <w:rPr>
+          <w:b/>
+        </w:rPr>
+      </w:pPr>
+    </w:p>
+    <w:p>
+      <w:pPr>
+        <w:rPr>
+          <w:b/>
+        </w:rPr>
+      </w:pPr>
+      <w:r>
+        <w:rPr>
+          <w:b/>
+        </w:rPr>
+        <w:t>5 Los procesos de unificación nacional</w:t>
+      </w:r>
+    </w:p>
+    <w:p>
+      <w:pPr>
+        <w:rPr>
+          <w:b/>
+        </w:rPr>
+      </w:pPr>
+      <w:r>
+        <w:rPr>
+          <w:b/>
+        </w:rPr>
+        <w:t>5.2 La unificación alemana</w:t>
+      </w:r>
+    </w:p>
+    <w:p>
+      <w:r>
+        <w:t xml:space="preserve">En </w:t>
+      </w:r>
+      <w:r>
+        <w:t>recurso Las unificaciones de Italia y de Alemania:</w:t>
+      </w:r>
+    </w:p>
     <w:p>
       <w:r>
         <w:rPr>
           <w:noProof/>
           <w:lang w:eastAsia="es-CO"/>
         </w:rPr>
+        <w:lastRenderedPageBreak/>
         <w:drawing>
-          <wp:inline distT="0" distB="0" distL="0" distR="0" wp14:anchorId="45722B46" wp14:editId="4D353BD5">
-            <wp:extent cx="5612130" cy="2988310"/>
-            <wp:effectExtent l="0" t="0" r="7620" b="2540"/>
-            <wp:docPr id="3" name="Imagen 3"/>
+          <wp:inline distT="0" distB="0" distL="0" distR="0" wp14:anchorId="269C90BF" wp14:editId="4DE9193C">
+            <wp:extent cx="5612130" cy="2560955"/>
+            <wp:effectExtent l="0" t="0" r="7620" b="0"/>
+            <wp:docPr id="9" name="Imagen 9"/>
             <wp:cNvGraphicFramePr>
               <a:graphicFrameLocks xmlns:a="http://schemas.openxmlformats.org/drawingml/2006/main" noChangeAspect="1"/>
             </wp:cNvGraphicFramePr>
@@ -156,7 +229,7 @@
                   <pic:spPr>
                     <a:xfrm>
                       <a:off x="0" y="0"/>
-                      <a:ext cx="5612130" cy="2988310"/>
+                      <a:ext cx="5612130" cy="2560955"/>
                     </a:xfrm>
                     <a:prstGeom prst="rect">
                       <a:avLst/>
@@ -169,37 +242,22 @@
         </w:drawing>
       </w:r>
     </w:p>
-    <w:p/>
-    <w:p>
-      <w:pPr>
-        <w:rPr>
-          <w:b/>
-        </w:rPr>
-      </w:pPr>
-      <w:r>
-        <w:rPr>
-          <w:b/>
-        </w:rPr>
-        <w:t>3. El liberalismo político y los nacionalismos</w:t>
-      </w:r>
-    </w:p>
-    <w:p>
-      <w:pPr>
-        <w:rPr>
-          <w:b/>
-        </w:rPr>
-      </w:pPr>
+    <w:p>
+      <w:r>
+        <w:t>En el recurso Cronología: La Restauración, el liberalismo y los nacionalismos:</w:t>
+      </w:r>
+    </w:p>
+    <w:p>
       <w:r>
         <w:rPr>
           <w:noProof/>
           <w:lang w:eastAsia="es-CO"/>
         </w:rPr>
-        <w:lastRenderedPageBreak/>
         <w:drawing>
-          <wp:inline distT="0" distB="0" distL="0" distR="0" wp14:anchorId="3FCF7E3F" wp14:editId="24E0DB29">
-            <wp:extent cx="5612130" cy="2598420"/>
-            <wp:effectExtent l="0" t="0" r="7620" b="0"/>
-            <wp:docPr id="4" name="Imagen 4"/>
+          <wp:inline distT="0" distB="0" distL="0" distR="0" wp14:anchorId="526781B2" wp14:editId="7CBC820E">
+            <wp:extent cx="5612130" cy="3214370"/>
+            <wp:effectExtent l="0" t="0" r="7620" b="5080"/>
+            <wp:docPr id="10" name="Imagen 10"/>
             <wp:cNvGraphicFramePr>
               <a:graphicFrameLocks xmlns:a="http://schemas.openxmlformats.org/drawingml/2006/main" noChangeAspect="1"/>
             </wp:cNvGraphicFramePr>
@@ -219,7 +277,7 @@
                   <pic:spPr>
                     <a:xfrm>
                       <a:off x="0" y="0"/>
-                      <a:ext cx="5612130" cy="2598420"/>
+                      <a:ext cx="5612130" cy="3214370"/>
                     </a:xfrm>
                     <a:prstGeom prst="rect">
                       <a:avLst/>
@@ -232,55 +290,19 @@
         </w:drawing>
       </w:r>
     </w:p>
-    <w:p>
-      <w:pPr>
-        <w:rPr>
-          <w:b/>
-        </w:rPr>
-      </w:pPr>
-    </w:p>
-    <w:p>
-      <w:pPr>
-        <w:rPr>
-          <w:b/>
-        </w:rPr>
-      </w:pPr>
-      <w:r>
-        <w:rPr>
-          <w:b/>
-        </w:rPr>
-        <w:t>4. Las revoluciones liberales</w:t>
-      </w:r>
-    </w:p>
-    <w:p>
-      <w:pPr>
-        <w:rPr>
-          <w:b/>
-        </w:rPr>
-      </w:pPr>
-      <w:r>
-        <w:rPr>
-          <w:b/>
-        </w:rPr>
-        <w:t>4.3 Las revoluciones de 1848</w:t>
-      </w:r>
-    </w:p>
-    <w:p>
-      <w:pPr>
-        <w:rPr>
-          <w:b/>
-        </w:rPr>
-      </w:pPr>
+    <w:p/>
+    <w:p>
       <w:r>
         <w:rPr>
           <w:noProof/>
           <w:lang w:eastAsia="es-CO"/>
         </w:rPr>
+        <w:lastRenderedPageBreak/>
         <w:drawing>
-          <wp:inline distT="0" distB="0" distL="0" distR="0" wp14:anchorId="1DA927AD" wp14:editId="1A4A71DE">
-            <wp:extent cx="5612130" cy="2441575"/>
-            <wp:effectExtent l="0" t="0" r="7620" b="0"/>
-            <wp:docPr id="5" name="Imagen 5"/>
+          <wp:inline distT="0" distB="0" distL="0" distR="0" wp14:anchorId="49654558" wp14:editId="0950DD51">
+            <wp:extent cx="5612130" cy="2831465"/>
+            <wp:effectExtent l="0" t="0" r="7620" b="6985"/>
+            <wp:docPr id="11" name="Imagen 11"/>
             <wp:cNvGraphicFramePr>
               <a:graphicFrameLocks xmlns:a="http://schemas.openxmlformats.org/drawingml/2006/main" noChangeAspect="1"/>
             </wp:cNvGraphicFramePr>
@@ -300,7 +322,7 @@
                   <pic:spPr>
                     <a:xfrm>
                       <a:off x="0" y="0"/>
-                      <a:ext cx="5612130" cy="2441575"/>
+                      <a:ext cx="5612130" cy="2831465"/>
                     </a:xfrm>
                     <a:prstGeom prst="rect">
                       <a:avLst/>
@@ -313,45 +335,18 @@
         </w:drawing>
       </w:r>
     </w:p>
-    <w:p>
-      <w:pPr>
-        <w:rPr>
-          <w:b/>
-        </w:rPr>
-      </w:pPr>
-    </w:p>
-    <w:p>
-      <w:pPr>
+    <w:p/>
+    <w:p>
+      <w:r>
         <w:rPr>
           <w:noProof/>
           <w:lang w:eastAsia="es-CO"/>
         </w:rPr>
-      </w:pPr>
-      <w:r>
-        <w:rPr>
-          <w:noProof/>
-          <w:lang w:eastAsia="es-CO"/>
-        </w:rPr>
-        <w:t>En ficha de recurso Las revoluciones liberales:</w:t>
-      </w:r>
-    </w:p>
-    <w:p>
-      <w:pPr>
-        <w:rPr>
-          <w:b/>
-        </w:rPr>
-      </w:pPr>
-      <w:r>
-        <w:rPr>
-          <w:noProof/>
-          <w:lang w:eastAsia="es-CO"/>
-        </w:rPr>
-        <w:lastRenderedPageBreak/>
         <w:drawing>
-          <wp:inline distT="0" distB="0" distL="0" distR="0" wp14:anchorId="6A9A5839" wp14:editId="3339E260">
-            <wp:extent cx="5612130" cy="2704465"/>
-            <wp:effectExtent l="0" t="0" r="7620" b="635"/>
-            <wp:docPr id="7" name="Imagen 7"/>
+          <wp:inline distT="0" distB="0" distL="0" distR="0" wp14:anchorId="3375A6CD" wp14:editId="289A135B">
+            <wp:extent cx="5612130" cy="2821940"/>
+            <wp:effectExtent l="0" t="0" r="7620" b="0"/>
+            <wp:docPr id="12" name="Imagen 12"/>
             <wp:cNvGraphicFramePr>
               <a:graphicFrameLocks xmlns:a="http://schemas.openxmlformats.org/drawingml/2006/main" noChangeAspect="1"/>
             </wp:cNvGraphicFramePr>
@@ -371,7 +366,7 @@
                   <pic:spPr>
                     <a:xfrm>
                       <a:off x="0" y="0"/>
-                      <a:ext cx="5612130" cy="2704465"/>
+                      <a:ext cx="5612130" cy="2821940"/>
                     </a:xfrm>
                     <a:prstGeom prst="rect">
                       <a:avLst/>
@@ -384,58 +379,19 @@
         </w:drawing>
       </w:r>
     </w:p>
-    <w:p>
-      <w:pPr>
-        <w:rPr>
-          <w:b/>
-        </w:rPr>
-      </w:pPr>
-    </w:p>
-    <w:p>
-      <w:pPr>
-        <w:rPr>
-          <w:b/>
-        </w:rPr>
-      </w:pPr>
-      <w:r>
-        <w:rPr>
-          <w:b/>
-        </w:rPr>
-        <w:t>5 Los procesos de unificación nacional</w:t>
-      </w:r>
-    </w:p>
-    <w:p>
-      <w:pPr>
-        <w:rPr>
-          <w:b/>
-        </w:rPr>
-      </w:pPr>
-      <w:r>
-        <w:rPr>
-          <w:b/>
-        </w:rPr>
-        <w:t>5.2 La unificación alemana</w:t>
-      </w:r>
-    </w:p>
-    <w:p>
-      <w:r>
-        <w:t xml:space="preserve">En </w:t>
-      </w:r>
-      <w:r>
-        <w:t>recurso Las unificaciones de Italia y de Alemania:</w:t>
-      </w:r>
-    </w:p>
+    <w:p/>
     <w:p>
       <w:r>
         <w:rPr>
           <w:noProof/>
           <w:lang w:eastAsia="es-CO"/>
         </w:rPr>
+        <w:lastRenderedPageBreak/>
         <w:drawing>
-          <wp:inline distT="0" distB="0" distL="0" distR="0" wp14:anchorId="269C90BF" wp14:editId="4DE9193C">
-            <wp:extent cx="5612130" cy="2560955"/>
-            <wp:effectExtent l="0" t="0" r="7620" b="0"/>
-            <wp:docPr id="9" name="Imagen 9"/>
+          <wp:inline distT="0" distB="0" distL="0" distR="0" wp14:anchorId="4F6945F9" wp14:editId="096132A2">
+            <wp:extent cx="5612130" cy="3502660"/>
+            <wp:effectExtent l="0" t="0" r="7620" b="2540"/>
+            <wp:docPr id="14" name="Imagen 14"/>
             <wp:cNvGraphicFramePr>
               <a:graphicFrameLocks xmlns:a="http://schemas.openxmlformats.org/drawingml/2006/main" noChangeAspect="1"/>
             </wp:cNvGraphicFramePr>
@@ -455,7 +411,7 @@
                   <pic:spPr>
                     <a:xfrm>
                       <a:off x="0" y="0"/>
-                      <a:ext cx="5612130" cy="2560955"/>
+                      <a:ext cx="5612130" cy="3502660"/>
                     </a:xfrm>
                     <a:prstGeom prst="rect">
                       <a:avLst/>
@@ -468,23 +424,36 @@
         </w:drawing>
       </w:r>
     </w:p>
-    <w:p>
-      <w:r>
-        <w:t>En el recurso Cronología: La Restauración, el liberalismo y los nacionalismos:</w:t>
-      </w:r>
-    </w:p>
-    <w:p>
+    <w:p/>
+    <w:p>
+      <w:pPr>
+        <w:rPr>
+          <w:b/>
+        </w:rPr>
+      </w:pPr>
+      <w:r>
+        <w:rPr>
+          <w:b/>
+        </w:rPr>
+        <w:t>6 Competencias</w:t>
+      </w:r>
+    </w:p>
+    <w:p>
+      <w:pPr>
+        <w:rPr>
+          <w:b/>
+        </w:rPr>
+      </w:pPr>
       <w:r>
         <w:rPr>
           <w:noProof/>
           <w:lang w:eastAsia="es-CO"/>
         </w:rPr>
-        <w:lastRenderedPageBreak/>
         <w:drawing>
-          <wp:inline distT="0" distB="0" distL="0" distR="0" wp14:anchorId="526781B2" wp14:editId="7CBC820E">
-            <wp:extent cx="5612130" cy="3214370"/>
-            <wp:effectExtent l="0" t="0" r="7620" b="5080"/>
-            <wp:docPr id="10" name="Imagen 10"/>
+          <wp:inline distT="0" distB="0" distL="0" distR="0" wp14:anchorId="2ECA806E" wp14:editId="0F745CC6">
+            <wp:extent cx="5612130" cy="3737610"/>
+            <wp:effectExtent l="0" t="0" r="7620" b="0"/>
+            <wp:docPr id="15" name="Imagen 15"/>
             <wp:cNvGraphicFramePr>
               <a:graphicFrameLocks xmlns:a="http://schemas.openxmlformats.org/drawingml/2006/main" noChangeAspect="1"/>
             </wp:cNvGraphicFramePr>
@@ -504,7 +473,7 @@
                   <pic:spPr>
                     <a:xfrm>
                       <a:off x="0" y="0"/>
-                      <a:ext cx="5612130" cy="3214370"/>
+                      <a:ext cx="5612130" cy="3737610"/>
                     </a:xfrm>
                     <a:prstGeom prst="rect">
                       <a:avLst/>
@@ -517,18 +486,43 @@
         </w:drawing>
       </w:r>
     </w:p>
-    <w:p/>
-    <w:p>
+    <w:p>
+      <w:pPr>
+        <w:rPr>
+          <w:b/>
+        </w:rPr>
+      </w:pPr>
+    </w:p>
+    <w:p>
+      <w:pPr>
+        <w:rPr>
+          <w:b/>
+        </w:rPr>
+      </w:pPr>
+      <w:r>
+        <w:rPr>
+          <w:b/>
+        </w:rPr>
+        <w:lastRenderedPageBreak/>
+        <w:t>Fin de unidad</w:t>
+      </w:r>
+    </w:p>
+    <w:p>
+      <w:pPr>
+        <w:rPr>
+          <w:b/>
+        </w:rPr>
+      </w:pPr>
       <w:r>
         <w:rPr>
           <w:noProof/>
           <w:lang w:eastAsia="es-CO"/>
         </w:rPr>
         <w:drawing>
-          <wp:inline distT="0" distB="0" distL="0" distR="0" wp14:anchorId="49654558" wp14:editId="0950DD51">
-            <wp:extent cx="5612130" cy="2831465"/>
-            <wp:effectExtent l="0" t="0" r="7620" b="6985"/>
-            <wp:docPr id="11" name="Imagen 11"/>
+          <wp:inline distT="0" distB="0" distL="0" distR="0" wp14:anchorId="3D5F416D" wp14:editId="41018D33">
+            <wp:extent cx="5612130" cy="2491740"/>
+            <wp:effectExtent l="0" t="0" r="7620" b="3810"/>
+            <wp:docPr id="16" name="Imagen 16"/>
             <wp:cNvGraphicFramePr>
               <a:graphicFrameLocks xmlns:a="http://schemas.openxmlformats.org/drawingml/2006/main" noChangeAspect="1"/>
             </wp:cNvGraphicFramePr>
@@ -548,7 +542,7 @@
                   <pic:spPr>
                     <a:xfrm>
                       <a:off x="0" y="0"/>
-                      <a:ext cx="5612130" cy="2831465"/>
+                      <a:ext cx="5612130" cy="2491740"/>
                     </a:xfrm>
                     <a:prstGeom prst="rect">
                       <a:avLst/>
@@ -561,19 +555,55 @@
         </w:drawing>
       </w:r>
     </w:p>
-    <w:p/>
-    <w:p>
+    <w:p>
+      <w:pPr>
+        <w:rPr>
+          <w:b/>
+        </w:rPr>
+      </w:pPr>
+    </w:p>
+    <w:p>
+      <w:pPr>
+        <w:rPr>
+          <w:b/>
+        </w:rPr>
+      </w:pPr>
+      <w:r>
+        <w:rPr>
+          <w:b/>
+        </w:rPr>
+        <w:t>CUADERNO DEL PROFESOR</w:t>
+      </w:r>
+    </w:p>
+    <w:p>
+      <w:pPr>
+        <w:rPr>
+          <w:b/>
+        </w:rPr>
+      </w:pPr>
+      <w:r>
+        <w:rPr>
+          <w:b/>
+        </w:rPr>
+        <w:t>Guía didáctica</w:t>
+      </w:r>
+    </w:p>
+    <w:p>
+      <w:pPr>
+        <w:rPr>
+          <w:b/>
+        </w:rPr>
+      </w:pPr>
       <w:r>
         <w:rPr>
           <w:noProof/>
           <w:lang w:eastAsia="es-CO"/>
         </w:rPr>
-        <w:lastRenderedPageBreak/>
         <w:drawing>
-          <wp:inline distT="0" distB="0" distL="0" distR="0" wp14:anchorId="3375A6CD" wp14:editId="289A135B">
-            <wp:extent cx="5612130" cy="2821940"/>
-            <wp:effectExtent l="0" t="0" r="7620" b="0"/>
-            <wp:docPr id="12" name="Imagen 12"/>
+          <wp:inline distT="0" distB="0" distL="0" distR="0" wp14:anchorId="6EF25299" wp14:editId="4651CCDE">
+            <wp:extent cx="5612130" cy="2108200"/>
+            <wp:effectExtent l="0" t="0" r="7620" b="6350"/>
+            <wp:docPr id="17" name="Imagen 17"/>
             <wp:cNvGraphicFramePr>
               <a:graphicFrameLocks xmlns:a="http://schemas.openxmlformats.org/drawingml/2006/main" noChangeAspect="1"/>
             </wp:cNvGraphicFramePr>
@@ -593,263 +623,6 @@
                   <pic:spPr>
                     <a:xfrm>
                       <a:off x="0" y="0"/>
-                      <a:ext cx="5612130" cy="2821940"/>
-                    </a:xfrm>
-                    <a:prstGeom prst="rect">
-                      <a:avLst/>
-                    </a:prstGeom>
-                  </pic:spPr>
-                </pic:pic>
-              </a:graphicData>
-            </a:graphic>
-          </wp:inline>
-        </w:drawing>
-      </w:r>
-    </w:p>
-    <w:p/>
-    <w:p>
-      <w:r>
-        <w:rPr>
-          <w:noProof/>
-          <w:lang w:eastAsia="es-CO"/>
-        </w:rPr>
-        <w:drawing>
-          <wp:inline distT="0" distB="0" distL="0" distR="0" wp14:anchorId="4F6945F9" wp14:editId="096132A2">
-            <wp:extent cx="5612130" cy="3502660"/>
-            <wp:effectExtent l="0" t="0" r="7620" b="2540"/>
-            <wp:docPr id="14" name="Imagen 14"/>
-            <wp:cNvGraphicFramePr>
-              <a:graphicFrameLocks xmlns:a="http://schemas.openxmlformats.org/drawingml/2006/main" noChangeAspect="1"/>
-            </wp:cNvGraphicFramePr>
-            <a:graphic xmlns:a="http://schemas.openxmlformats.org/drawingml/2006/main">
-              <a:graphicData uri="http://schemas.openxmlformats.org/drawingml/2006/picture">
-                <pic:pic xmlns:pic="http://schemas.openxmlformats.org/drawingml/2006/picture">
-                  <pic:nvPicPr>
-                    <pic:cNvPr id="1" name=""/>
-                    <pic:cNvPicPr/>
-                  </pic:nvPicPr>
-                  <pic:blipFill>
-                    <a:blip r:embed="rId15"/>
-                    <a:stretch>
-                      <a:fillRect/>
-                    </a:stretch>
-                  </pic:blipFill>
-                  <pic:spPr>
-                    <a:xfrm>
-                      <a:off x="0" y="0"/>
-                      <a:ext cx="5612130" cy="3502660"/>
-                    </a:xfrm>
-                    <a:prstGeom prst="rect">
-                      <a:avLst/>
-                    </a:prstGeom>
-                  </pic:spPr>
-                </pic:pic>
-              </a:graphicData>
-            </a:graphic>
-          </wp:inline>
-        </w:drawing>
-      </w:r>
-    </w:p>
-    <w:p/>
-    <w:p>
-      <w:pPr>
-        <w:rPr>
-          <w:b/>
-        </w:rPr>
-      </w:pPr>
-      <w:r>
-        <w:rPr>
-          <w:b/>
-        </w:rPr>
-        <w:t>6 Competencias</w:t>
-      </w:r>
-    </w:p>
-    <w:p>
-      <w:pPr>
-        <w:rPr>
-          <w:b/>
-        </w:rPr>
-      </w:pPr>
-      <w:r>
-        <w:rPr>
-          <w:noProof/>
-          <w:lang w:eastAsia="es-CO"/>
-        </w:rPr>
-        <w:lastRenderedPageBreak/>
-        <w:drawing>
-          <wp:inline distT="0" distB="0" distL="0" distR="0" wp14:anchorId="2ECA806E" wp14:editId="0F745CC6">
-            <wp:extent cx="5612130" cy="3737610"/>
-            <wp:effectExtent l="0" t="0" r="7620" b="0"/>
-            <wp:docPr id="15" name="Imagen 15"/>
-            <wp:cNvGraphicFramePr>
-              <a:graphicFrameLocks xmlns:a="http://schemas.openxmlformats.org/drawingml/2006/main" noChangeAspect="1"/>
-            </wp:cNvGraphicFramePr>
-            <a:graphic xmlns:a="http://schemas.openxmlformats.org/drawingml/2006/main">
-              <a:graphicData uri="http://schemas.openxmlformats.org/drawingml/2006/picture">
-                <pic:pic xmlns:pic="http://schemas.openxmlformats.org/drawingml/2006/picture">
-                  <pic:nvPicPr>
-                    <pic:cNvPr id="1" name=""/>
-                    <pic:cNvPicPr/>
-                  </pic:nvPicPr>
-                  <pic:blipFill>
-                    <a:blip r:embed="rId16"/>
-                    <a:stretch>
-                      <a:fillRect/>
-                    </a:stretch>
-                  </pic:blipFill>
-                  <pic:spPr>
-                    <a:xfrm>
-                      <a:off x="0" y="0"/>
-                      <a:ext cx="5612130" cy="3737610"/>
-                    </a:xfrm>
-                    <a:prstGeom prst="rect">
-                      <a:avLst/>
-                    </a:prstGeom>
-                  </pic:spPr>
-                </pic:pic>
-              </a:graphicData>
-            </a:graphic>
-          </wp:inline>
-        </w:drawing>
-      </w:r>
-    </w:p>
-    <w:p>
-      <w:pPr>
-        <w:rPr>
-          <w:b/>
-        </w:rPr>
-      </w:pPr>
-    </w:p>
-    <w:p>
-      <w:pPr>
-        <w:rPr>
-          <w:b/>
-        </w:rPr>
-      </w:pPr>
-      <w:r>
-        <w:rPr>
-          <w:b/>
-        </w:rPr>
-        <w:t>Fin de unidad</w:t>
-      </w:r>
-    </w:p>
-    <w:p>
-      <w:pPr>
-        <w:rPr>
-          <w:b/>
-        </w:rPr>
-      </w:pPr>
-      <w:r>
-        <w:rPr>
-          <w:noProof/>
-          <w:lang w:eastAsia="es-CO"/>
-        </w:rPr>
-        <w:drawing>
-          <wp:inline distT="0" distB="0" distL="0" distR="0" wp14:anchorId="3D5F416D" wp14:editId="41018D33">
-            <wp:extent cx="5612130" cy="2491740"/>
-            <wp:effectExtent l="0" t="0" r="7620" b="3810"/>
-            <wp:docPr id="16" name="Imagen 16"/>
-            <wp:cNvGraphicFramePr>
-              <a:graphicFrameLocks xmlns:a="http://schemas.openxmlformats.org/drawingml/2006/main" noChangeAspect="1"/>
-            </wp:cNvGraphicFramePr>
-            <a:graphic xmlns:a="http://schemas.openxmlformats.org/drawingml/2006/main">
-              <a:graphicData uri="http://schemas.openxmlformats.org/drawingml/2006/picture">
-                <pic:pic xmlns:pic="http://schemas.openxmlformats.org/drawingml/2006/picture">
-                  <pic:nvPicPr>
-                    <pic:cNvPr id="1" name=""/>
-                    <pic:cNvPicPr/>
-                  </pic:nvPicPr>
-                  <pic:blipFill>
-                    <a:blip r:embed="rId17"/>
-                    <a:stretch>
-                      <a:fillRect/>
-                    </a:stretch>
-                  </pic:blipFill>
-                  <pic:spPr>
-                    <a:xfrm>
-                      <a:off x="0" y="0"/>
-                      <a:ext cx="5612130" cy="2491740"/>
-                    </a:xfrm>
-                    <a:prstGeom prst="rect">
-                      <a:avLst/>
-                    </a:prstGeom>
-                  </pic:spPr>
-                </pic:pic>
-              </a:graphicData>
-            </a:graphic>
-          </wp:inline>
-        </w:drawing>
-      </w:r>
-    </w:p>
-    <w:p>
-      <w:pPr>
-        <w:rPr>
-          <w:b/>
-        </w:rPr>
-      </w:pPr>
-    </w:p>
-    <w:p>
-      <w:pPr>
-        <w:rPr>
-          <w:b/>
-        </w:rPr>
-      </w:pPr>
-      <w:r>
-        <w:rPr>
-          <w:b/>
-        </w:rPr>
-        <w:t>CUADERNO DEL PROFESOR</w:t>
-      </w:r>
-    </w:p>
-    <w:p>
-      <w:pPr>
-        <w:rPr>
-          <w:b/>
-        </w:rPr>
-      </w:pPr>
-      <w:r>
-        <w:rPr>
-          <w:b/>
-        </w:rPr>
-        <w:t>Guía didáctica</w:t>
-      </w:r>
-    </w:p>
-    <w:p>
-      <w:pPr>
-        <w:rPr>
-          <w:b/>
-        </w:rPr>
-      </w:pPr>
-      <w:r>
-        <w:rPr>
-          <w:noProof/>
-          <w:lang w:eastAsia="es-CO"/>
-        </w:rPr>
-        <w:lastRenderedPageBreak/>
-        <w:drawing>
-          <wp:inline distT="0" distB="0" distL="0" distR="0" wp14:anchorId="6EF25299" wp14:editId="4651CCDE">
-            <wp:extent cx="5612130" cy="2108200"/>
-            <wp:effectExtent l="0" t="0" r="7620" b="6350"/>
-            <wp:docPr id="17" name="Imagen 17"/>
-            <wp:cNvGraphicFramePr>
-              <a:graphicFrameLocks xmlns:a="http://schemas.openxmlformats.org/drawingml/2006/main" noChangeAspect="1"/>
-            </wp:cNvGraphicFramePr>
-            <a:graphic xmlns:a="http://schemas.openxmlformats.org/drawingml/2006/main">
-              <a:graphicData uri="http://schemas.openxmlformats.org/drawingml/2006/picture">
-                <pic:pic xmlns:pic="http://schemas.openxmlformats.org/drawingml/2006/picture">
-                  <pic:nvPicPr>
-                    <pic:cNvPr id="1" name=""/>
-                    <pic:cNvPicPr/>
-                  </pic:nvPicPr>
-                  <pic:blipFill>
-                    <a:blip r:embed="rId18"/>
-                    <a:stretch>
-                      <a:fillRect/>
-                    </a:stretch>
-                  </pic:blipFill>
-                  <pic:spPr>
-                    <a:xfrm>
-                      <a:off x="0" y="0"/>
                       <a:ext cx="5612130" cy="2108200"/>
                     </a:xfrm>
                     <a:prstGeom prst="rect">
@@ -876,128 +649,6 @@
           <w:b/>
         </w:rPr>
       </w:pPr>
-      <w:r>
-        <w:rPr>
-          <w:b/>
-        </w:rPr>
-        <w:t>Ficha del profesor recurso: Las revoluciones liberales</w:t>
-      </w:r>
-    </w:p>
-    <w:p>
-      <w:pPr>
-        <w:rPr>
-          <w:b/>
-        </w:rPr>
-      </w:pPr>
-      <w:r>
-        <w:rPr>
-          <w:noProof/>
-          <w:lang w:eastAsia="es-CO"/>
-        </w:rPr>
-        <w:drawing>
-          <wp:inline distT="0" distB="0" distL="0" distR="0" wp14:anchorId="709AAAEF" wp14:editId="4726B253">
-            <wp:extent cx="5612130" cy="5200015"/>
-            <wp:effectExtent l="0" t="0" r="7620" b="635"/>
-            <wp:docPr id="18" name="Imagen 18"/>
-            <wp:cNvGraphicFramePr>
-              <a:graphicFrameLocks xmlns:a="http://schemas.openxmlformats.org/drawingml/2006/main" noChangeAspect="1"/>
-            </wp:cNvGraphicFramePr>
-            <a:graphic xmlns:a="http://schemas.openxmlformats.org/drawingml/2006/main">
-              <a:graphicData uri="http://schemas.openxmlformats.org/drawingml/2006/picture">
-                <pic:pic xmlns:pic="http://schemas.openxmlformats.org/drawingml/2006/picture">
-                  <pic:nvPicPr>
-                    <pic:cNvPr id="1" name=""/>
-                    <pic:cNvPicPr/>
-                  </pic:nvPicPr>
-                  <pic:blipFill>
-                    <a:blip r:embed="rId19"/>
-                    <a:stretch>
-                      <a:fillRect/>
-                    </a:stretch>
-                  </pic:blipFill>
-                  <pic:spPr>
-                    <a:xfrm>
-                      <a:off x="0" y="0"/>
-                      <a:ext cx="5612130" cy="5200015"/>
-                    </a:xfrm>
-                    <a:prstGeom prst="rect">
-                      <a:avLst/>
-                    </a:prstGeom>
-                  </pic:spPr>
-                </pic:pic>
-              </a:graphicData>
-            </a:graphic>
-          </wp:inline>
-        </w:drawing>
-      </w:r>
-    </w:p>
-    <w:p>
-      <w:pPr>
-        <w:rPr>
-          <w:b/>
-        </w:rPr>
-      </w:pPr>
-      <w:r>
-        <w:rPr>
-          <w:b/>
-        </w:rPr>
-        <w:lastRenderedPageBreak/>
-        <w:t xml:space="preserve">Ficha del profesor recurso: Las </w:t>
-      </w:r>
-      <w:r>
-        <w:rPr>
-          <w:b/>
-        </w:rPr>
-        <w:t>unificaciones de Italia y Alemania</w:t>
-      </w:r>
-    </w:p>
-    <w:p>
-      <w:pPr>
-        <w:rPr>
-          <w:b/>
-        </w:rPr>
-      </w:pPr>
-      <w:r>
-        <w:rPr>
-          <w:noProof/>
-          <w:lang w:eastAsia="es-CO"/>
-        </w:rPr>
-        <w:drawing>
-          <wp:inline distT="0" distB="0" distL="0" distR="0" wp14:anchorId="15A938AC" wp14:editId="732B18D5">
-            <wp:extent cx="5612130" cy="2392045"/>
-            <wp:effectExtent l="0" t="0" r="7620" b="8255"/>
-            <wp:docPr id="19" name="Imagen 19"/>
-            <wp:cNvGraphicFramePr>
-              <a:graphicFrameLocks xmlns:a="http://schemas.openxmlformats.org/drawingml/2006/main" noChangeAspect="1"/>
-            </wp:cNvGraphicFramePr>
-            <a:graphic xmlns:a="http://schemas.openxmlformats.org/drawingml/2006/main">
-              <a:graphicData uri="http://schemas.openxmlformats.org/drawingml/2006/picture">
-                <pic:pic xmlns:pic="http://schemas.openxmlformats.org/drawingml/2006/picture">
-                  <pic:nvPicPr>
-                    <pic:cNvPr id="1" name=""/>
-                    <pic:cNvPicPr/>
-                  </pic:nvPicPr>
-                  <pic:blipFill>
-                    <a:blip r:embed="rId20"/>
-                    <a:stretch>
-                      <a:fillRect/>
-                    </a:stretch>
-                  </pic:blipFill>
-                  <pic:spPr>
-                    <a:xfrm>
-                      <a:off x="0" y="0"/>
-                      <a:ext cx="5612130" cy="2392045"/>
-                    </a:xfrm>
-                    <a:prstGeom prst="rect">
-                      <a:avLst/>
-                    </a:prstGeom>
-                  </pic:spPr>
-                </pic:pic>
-              </a:graphicData>
-            </a:graphic>
-          </wp:inline>
-        </w:drawing>
-      </w:r>
       <w:bookmarkStart w:id="0" w:name="_GoBack"/>
       <w:bookmarkEnd w:id="0"/>
     </w:p>

</xml_diff>